<commit_message>
Minor Updates to SOP
</commit_message>
<xml_diff>
--- a/HCV Registry SOP.docx
+++ b/HCV Registry SOP.docx
@@ -3054,16 +3054,8 @@
         <w:rPr>
           <w:i/>
         </w:rPr>
-        <w:t>R:\State Surveillance\Chronic HCV Registry\</w:t>
-      </w:r>
-      <w:proofErr w:type="spellStart"/>
-      <w:r>
-        <w:rPr>
-          <w:i/>
-        </w:rPr>
-        <w:t>HCVRegistryPrep</w:t>
-      </w:r>
-      <w:proofErr w:type="spellEnd"/>
+        <w:t>R:\State Surveillance\Chronic HCV Registry\HCVRegistryPrep</w:t>
+      </w:r>
       <w:r>
         <w:rPr>
           <w:i/>
@@ -3097,15 +3089,10 @@
       <w:bookmarkStart w:id="16" w:name="_Toc389070972"/>
       <w:bookmarkStart w:id="17" w:name="_Toc389921335"/>
       <w:r>
-        <w:t xml:space="preserve">Code Repositories in </w:t>
-      </w:r>
-      <w:proofErr w:type="spellStart"/>
-      <w:r>
-        <w:t>Github</w:t>
+        <w:t>Code Repositories in Github</w:t>
       </w:r>
       <w:bookmarkEnd w:id="16"/>
       <w:bookmarkEnd w:id="17"/>
-      <w:proofErr w:type="spellEnd"/>
     </w:p>
     <w:p>
       <w:r>
@@ -3121,32 +3108,16 @@
         <w:rPr>
           <w:i/>
         </w:rPr>
-        <w:t>R:\State Surveillance\Chronic HCV Registry\</w:t>
-      </w:r>
-      <w:proofErr w:type="spellStart"/>
+        <w:t>R:\State Surveillance\Chronic HCV Registry\HCVRegistryPrep</w:t>
+      </w:r>
       <w:r>
         <w:rPr>
           <w:i/>
         </w:rPr>
-        <w:t>HCVRegistryPrep</w:t>
-      </w:r>
-      <w:proofErr w:type="spellEnd"/>
-      <w:r>
-        <w:rPr>
-          <w:i/>
-        </w:rPr>
         <w:t xml:space="preserve">.  </w:t>
       </w:r>
       <w:r>
-        <w:t xml:space="preserve">This folder is connected to </w:t>
-      </w:r>
-      <w:proofErr w:type="spellStart"/>
-      <w:r>
-        <w:t>GitHub</w:t>
-      </w:r>
-      <w:proofErr w:type="spellEnd"/>
-      <w:r>
-        <w:t xml:space="preserve"> which means that any </w:t>
+        <w:t xml:space="preserve">This folder is connected to GitHub which means that any </w:t>
       </w:r>
       <w:r>
         <w:t xml:space="preserve">past </w:t>
@@ -3428,15 +3399,7 @@
         <w:t>Download</w:t>
       </w:r>
       <w:r>
-        <w:t xml:space="preserve"> and prepare </w:t>
-      </w:r>
-      <w:proofErr w:type="spellStart"/>
-      <w:r>
-        <w:t>CalREDIE</w:t>
-      </w:r>
-      <w:proofErr w:type="spellEnd"/>
-      <w:r>
-        <w:t xml:space="preserve"> data</w:t>
+        <w:t xml:space="preserve"> and prepare CalREDIE data</w:t>
       </w:r>
     </w:p>
     <w:p>
@@ -3494,13 +3457,8 @@
         <w:t xml:space="preserve">Download </w:t>
       </w:r>
       <w:r>
-        <w:t xml:space="preserve">SF </w:t>
-      </w:r>
-      <w:proofErr w:type="spellStart"/>
-      <w:r>
-        <w:t>eFTP</w:t>
-      </w:r>
-      <w:proofErr w:type="spellEnd"/>
+        <w:t>SF eFTP</w:t>
+      </w:r>
       <w:r>
         <w:t xml:space="preserve"> dataset</w:t>
       </w:r>
@@ -3516,15 +3474,7 @@
         <w:t>Step 5:</w:t>
       </w:r>
       <w:r>
-        <w:t xml:space="preserve"> Update </w:t>
-      </w:r>
-      <w:proofErr w:type="spellStart"/>
-      <w:r>
-        <w:t>EpiInfo</w:t>
-      </w:r>
-      <w:proofErr w:type="spellEnd"/>
-      <w:r>
-        <w:t xml:space="preserve"> dataset (Optional)</w:t>
+        <w:t xml:space="preserve"> Update EpiInfo dataset (Optional)</w:t>
       </w:r>
     </w:p>
     <w:p>
@@ -3626,15 +3576,7 @@
         <w:t>Step 11:</w:t>
       </w:r>
       <w:r>
-        <w:t xml:space="preserve"> Run 02e_EpiInfo </w:t>
-      </w:r>
-      <w:proofErr w:type="spellStart"/>
-      <w:r>
-        <w:t>Datasource</w:t>
-      </w:r>
-      <w:proofErr w:type="spellEnd"/>
-      <w:r>
-        <w:t xml:space="preserve"> Creation SAS code</w:t>
+        <w:t xml:space="preserve"> Run 02e_EpiInfo Datasource Creation SAS code</w:t>
       </w:r>
       <w:r>
         <w:t xml:space="preserve"> (optional)</w:t>
@@ -3769,13 +3711,8 @@
       <w:r>
         <w:t xml:space="preserve">.  </w:t>
       </w:r>
-      <w:proofErr w:type="gramStart"/>
-      <w:r>
-        <w:t>Steps 13-14 identify likely duplicates among the matched pairs, resolve discrepant data among matches, and outputs</w:t>
-      </w:r>
-      <w:proofErr w:type="gramEnd"/>
-      <w:r>
-        <w:t xml:space="preserve"> the final datasets main01 and main02.</w:t>
+      <w:r>
+        <w:t>Steps 13-14 identify likely duplicates among the matched pairs, resolve discrepant data among matches, and outputs the final datasets main01 and main02.</w:t>
       </w:r>
     </w:p>
     <w:p/>
@@ -3799,34 +3736,10 @@
         <w:t>, it</w:t>
       </w:r>
       <w:r>
-        <w:t xml:space="preserve"> therefore allows Cartesian matching to be restricted so that old data is not matched again to old data.  This means that </w:t>
-      </w:r>
-      <w:proofErr w:type="spellStart"/>
-      <w:r>
-        <w:t>link_ids</w:t>
-      </w:r>
-      <w:proofErr w:type="spellEnd"/>
-      <w:r>
-        <w:t xml:space="preserve"> in the HCV registry will have more consistency from year to year.</w:t>
-      </w:r>
-      <w:r>
-        <w:t xml:space="preserve">  </w:t>
-      </w:r>
-      <w:proofErr w:type="gramStart"/>
-      <w:r>
-        <w:t>in</w:t>
-      </w:r>
-      <w:proofErr w:type="gramEnd"/>
-      <w:r>
-        <w:t xml:space="preserve"> contrast, the </w:t>
-      </w:r>
-      <w:proofErr w:type="spellStart"/>
-      <w:r>
-        <w:t>link_ids</w:t>
-      </w:r>
-      <w:proofErr w:type="spellEnd"/>
-      <w:r>
-        <w:t xml:space="preserve"> in the HBV registry will not be consistent from year to year.</w:t>
+        <w:t xml:space="preserve"> therefore allows Cartesian matching to be restricted so that old data is not matched again to old data.  This means that link_ids in the HCV registry will have more consistency from year to year.</w:t>
+      </w:r>
+      <w:r>
+        <w:t xml:space="preserve">  in contrast, the link_ids in the HBV registry will not be consistent from year to year.</w:t>
       </w:r>
     </w:p>
     <w:p>
@@ -4008,13 +3921,8 @@
       <w:r>
         <w:t>2010 - Present\</w:t>
       </w:r>
-      <w:proofErr w:type="spellStart"/>
-      <w:r>
-        <w:t>yyyy</w:t>
-      </w:r>
-      <w:proofErr w:type="spellEnd"/>
-      <w:r>
-        <w:t>\</w:t>
+      <w:r>
+        <w:t>yyyy\</w:t>
       </w:r>
       <w:r>
         <w:t>Final_CADOH_HCV_Signal</w:t>
@@ -4044,13 +3952,8 @@
       <w:r>
         <w:t>2010 - Present\</w:t>
       </w:r>
-      <w:proofErr w:type="spellStart"/>
-      <w:r>
-        <w:t>yyyy</w:t>
-      </w:r>
-      <w:proofErr w:type="spellEnd"/>
-      <w:r>
-        <w:t>\</w:t>
+      <w:r>
+        <w:t>yyyy\</w:t>
       </w:r>
       <w:r>
         <w:t>FINAL_CADOH_HCV</w:t>
@@ -4149,11 +4052,9 @@
       <w:r>
         <w:t>2010 - Present\</w:t>
       </w:r>
-      <w:proofErr w:type="spellStart"/>
       <w:r>
         <w:t>yyyy</w:t>
       </w:r>
-      <w:proofErr w:type="spellEnd"/>
     </w:p>
     <w:p>
       <w:pPr>
@@ -4196,15 +4097,7 @@
         <w:ind w:left="360"/>
       </w:pPr>
       <w:r>
-        <w:t xml:space="preserve">Note: mmm = first three letters of month; </w:t>
-      </w:r>
-      <w:proofErr w:type="spellStart"/>
-      <w:r>
-        <w:t>yyyy</w:t>
-      </w:r>
-      <w:proofErr w:type="spellEnd"/>
-      <w:r>
-        <w:t xml:space="preserve"> = four digit year</w:t>
+        <w:t>Note: mmm = first three letters of month; yyyy = four digit year</w:t>
       </w:r>
     </w:p>
     <w:p/>
@@ -4218,15 +4111,7 @@
         <w:t xml:space="preserve">Step 2: </w:t>
       </w:r>
       <w:r>
-        <w:t xml:space="preserve">Download and prepare new </w:t>
-      </w:r>
-      <w:proofErr w:type="spellStart"/>
-      <w:r>
-        <w:t>CalREDIE</w:t>
-      </w:r>
-      <w:proofErr w:type="spellEnd"/>
-      <w:r>
-        <w:t xml:space="preserve"> data</w:t>
+        <w:t>Download and prepare new CalREDIE data</w:t>
       </w:r>
       <w:bookmarkEnd w:id="31"/>
     </w:p>
@@ -4294,32 +4179,14 @@
         <w:t xml:space="preserve"> </w:t>
       </w:r>
       <w:r>
-        <w:t>R:\State Surveillance\</w:t>
-      </w:r>
-      <w:proofErr w:type="spellStart"/>
-      <w:r>
-        <w:t>CalREDIE</w:t>
-      </w:r>
-      <w:proofErr w:type="spellEnd"/>
-      <w:r>
-        <w:t xml:space="preserve">\2012-2013 </w:t>
-      </w:r>
-      <w:proofErr w:type="spellStart"/>
-      <w:r>
-        <w:t>Hep</w:t>
-      </w:r>
-      <w:proofErr w:type="spellEnd"/>
-      <w:r>
-        <w:t xml:space="preserve"> C Data</w:t>
+        <w:t>R:\State Surveillance\CalREDIE\2012-2013 Hep C Data</w:t>
       </w:r>
       <w:r>
         <w:t>\</w:t>
       </w:r>
-      <w:proofErr w:type="spellStart"/>
       <w:r>
         <w:t>HCVJulxxxxJunyyyy.tsv</w:t>
       </w:r>
-      <w:proofErr w:type="spellEnd"/>
     </w:p>
     <w:p>
       <w:pPr>
@@ -4346,15 +4213,7 @@
         </w:rPr>
       </w:pPr>
       <w:r>
-        <w:t xml:space="preserve">Download from the Data Distribution Portal all the system tab export for all Chronic HCV Incidents using the start date of Jul 1 of the previous year to June 30 of the current year.  This will give the system tab info for all chronic HCV incidents.  The file will download as a </w:t>
-      </w:r>
-      <w:proofErr w:type="spellStart"/>
-      <w:r>
-        <w:t>tsv</w:t>
-      </w:r>
-      <w:proofErr w:type="spellEnd"/>
-      <w:r>
-        <w:t xml:space="preserve"> file.</w:t>
+        <w:t>Download from the Data Distribution Portal all the system tab export for all Chronic HCV Incidents using the start date of Jul 1 of the previous year to June 30 of the current year.  This will give the system tab info for all chronic HCV incidents.  The file will download as a tsv file.</w:t>
       </w:r>
       <w:r>
         <w:rPr>
@@ -4372,23 +4231,7 @@
     </w:p>
     <w:p>
       <w:r>
-        <w:t xml:space="preserve">Note: </w:t>
-      </w:r>
-      <w:proofErr w:type="spellStart"/>
-      <w:r>
-        <w:t>xxxx</w:t>
-      </w:r>
-      <w:proofErr w:type="spellEnd"/>
-      <w:r>
-        <w:t xml:space="preserve"> = previous year, </w:t>
-      </w:r>
-      <w:proofErr w:type="spellStart"/>
-      <w:r>
-        <w:t>yyyy</w:t>
-      </w:r>
-      <w:proofErr w:type="spellEnd"/>
-      <w:r>
-        <w:t xml:space="preserve"> = current year</w:t>
+        <w:t>Note: xxxx = previous year, yyyy = current year</w:t>
       </w:r>
     </w:p>
     <w:p/>
@@ -4465,23 +4308,7 @@
         <w:t xml:space="preserve"> </w:t>
       </w:r>
       <w:r>
-        <w:t>R:\State Surveillance\HBV Data Analysis\HBV Match 2012\Datasets\Source Data\</w:t>
-      </w:r>
-      <w:proofErr w:type="spellStart"/>
-      <w:r>
-        <w:t>Morb</w:t>
-      </w:r>
-      <w:proofErr w:type="spellEnd"/>
-      <w:r>
-        <w:t>\</w:t>
-      </w:r>
-      <w:proofErr w:type="spellStart"/>
-      <w:r>
-        <w:t>NonCalREDIE</w:t>
-      </w:r>
-      <w:proofErr w:type="spellEnd"/>
-      <w:r>
-        <w:t xml:space="preserve"> Cumulative\</w:t>
+        <w:t>R:\State Surveillance\HBV Data Analysis\HBV Match 2012\Datasets\Source Data\Morb\NonCalREDIE Cumulative\</w:t>
       </w:r>
       <w:r>
         <w:t>XXXX</w:t>
@@ -4525,13 +4352,8 @@
         <w:t xml:space="preserve">Steps 1 and 2 of the HBV SOP found here: </w:t>
       </w:r>
       <w:r>
-        <w:t>R:\State Surveillance\HBV Registry\</w:t>
-      </w:r>
-      <w:proofErr w:type="spellStart"/>
-      <w:r>
-        <w:t>HBVRegistryPrep</w:t>
-      </w:r>
-      <w:proofErr w:type="spellEnd"/>
+        <w:t>R:\State Surveillance\HBV Registry\HBVRegistryPrep</w:t>
+      </w:r>
       <w:r>
         <w:t>\HBV Registry SOP.docx</w:t>
       </w:r>
@@ -4542,15 +4364,7 @@
         <w:ind w:firstLine="720"/>
       </w:pPr>
       <w:r>
-        <w:t xml:space="preserve">Note: </w:t>
-      </w:r>
-      <w:proofErr w:type="spellStart"/>
-      <w:r>
-        <w:t>xxxx</w:t>
-      </w:r>
-      <w:proofErr w:type="spellEnd"/>
-      <w:r>
-        <w:t xml:space="preserve"> = previous year</w:t>
+        <w:t>Note: xxxx = previous year</w:t>
       </w:r>
     </w:p>
     <w:p/>
@@ -4572,15 +4386,7 @@
         <w:t>Download</w:t>
       </w:r>
       <w:r>
-        <w:t xml:space="preserve"> SF </w:t>
-      </w:r>
-      <w:proofErr w:type="spellStart"/>
-      <w:r>
-        <w:t>eFTP</w:t>
-      </w:r>
-      <w:proofErr w:type="spellEnd"/>
-      <w:r>
-        <w:t xml:space="preserve"> Dataset</w:t>
+        <w:t xml:space="preserve"> SF eFTP Dataset</w:t>
       </w:r>
       <w:bookmarkEnd w:id="32"/>
       <w:bookmarkEnd w:id="34"/>
@@ -4624,15 +4430,7 @@
         <w:t>R:\St</w:t>
       </w:r>
       <w:r>
-        <w:t xml:space="preserve">ate Surveillance\SF County </w:t>
-      </w:r>
-      <w:proofErr w:type="spellStart"/>
-      <w:r>
-        <w:t>eFTP</w:t>
-      </w:r>
-      <w:proofErr w:type="spellEnd"/>
-      <w:r>
-        <w:t xml:space="preserve"> </w:t>
+        <w:t xml:space="preserve">ate Surveillance\SF County eFTP </w:t>
       </w:r>
     </w:p>
     <w:p>
@@ -4664,23 +4462,7 @@
         <w:ind w:firstLine="720"/>
       </w:pPr>
       <w:r>
-        <w:t xml:space="preserve">Note: mm = two digit month; </w:t>
-      </w:r>
-      <w:proofErr w:type="spellStart"/>
-      <w:r>
-        <w:t>dd</w:t>
-      </w:r>
-      <w:proofErr w:type="spellEnd"/>
-      <w:r>
-        <w:t xml:space="preserve"> = two digit day; </w:t>
-      </w:r>
-      <w:proofErr w:type="spellStart"/>
-      <w:r>
-        <w:t>yyyy</w:t>
-      </w:r>
-      <w:proofErr w:type="spellEnd"/>
-      <w:r>
-        <w:t xml:space="preserve"> = four digit year</w:t>
+        <w:t>Note: mm = two digit month; dd = two digit day; yyyy = four digit year</w:t>
       </w:r>
     </w:p>
     <w:p/>
@@ -4724,15 +4506,7 @@
         <w:t xml:space="preserve">the </w:t>
       </w:r>
       <w:r>
-        <w:t xml:space="preserve">SF </w:t>
-      </w:r>
-      <w:proofErr w:type="spellStart"/>
-      <w:r>
-        <w:t>eFTP</w:t>
-      </w:r>
-      <w:proofErr w:type="spellEnd"/>
-      <w:r>
-        <w:t xml:space="preserve"> site from </w:t>
+        <w:t xml:space="preserve">SF eFTP site from </w:t>
       </w:r>
       <w:r>
         <w:t>Rachel McLean (</w:t>
@@ -4787,15 +4561,7 @@
         <w:t>to</w:t>
       </w:r>
       <w:r>
-        <w:t xml:space="preserve"> the SF </w:t>
-      </w:r>
-      <w:proofErr w:type="spellStart"/>
-      <w:r>
-        <w:t>eFTP</w:t>
-      </w:r>
-      <w:proofErr w:type="spellEnd"/>
-      <w:r>
-        <w:t xml:space="preserve"> site (</w:t>
+        <w:t xml:space="preserve"> the SF eFTP site (</w:t>
       </w:r>
       <w:hyperlink r:id="rId18" w:history="1">
         <w:r>
@@ -4836,15 +4602,7 @@
         <w:t xml:space="preserve">to the following location: </w:t>
       </w:r>
       <w:r>
-        <w:t xml:space="preserve">R:\State Surveillance\SF County </w:t>
-      </w:r>
-      <w:proofErr w:type="spellStart"/>
-      <w:r>
-        <w:t>eFTP</w:t>
-      </w:r>
-      <w:proofErr w:type="spellEnd"/>
-      <w:r>
-        <w:t xml:space="preserve"> Data</w:t>
+        <w:t>R:\State Surveillance\SF County eFTP Data</w:t>
       </w:r>
       <w:r>
         <w:t xml:space="preserve">, using the following naming convention: </w:t>
@@ -4859,23 +4617,7 @@
         <w:t>.sas7bdat</w:t>
       </w:r>
       <w:r>
-        <w:t xml:space="preserve">, where mm = two digit month; </w:t>
-      </w:r>
-      <w:proofErr w:type="spellStart"/>
-      <w:r>
-        <w:t>dd</w:t>
-      </w:r>
-      <w:proofErr w:type="spellEnd"/>
-      <w:r>
-        <w:t xml:space="preserve"> = two digit day; </w:t>
-      </w:r>
-      <w:proofErr w:type="spellStart"/>
-      <w:r>
-        <w:t>yyyy</w:t>
-      </w:r>
-      <w:proofErr w:type="spellEnd"/>
-      <w:r>
-        <w:t xml:space="preserve"> = four digit year</w:t>
+        <w:t>, where mm = two digit month; dd = two digit day; yyyy = four digit year</w:t>
       </w:r>
     </w:p>
     <w:p>
@@ -4893,15 +4635,7 @@
         <w:t>cdhs_sf_chronic_c.sas7bdat</w:t>
       </w:r>
       <w:r>
-        <w:t xml:space="preserve"> will not be on the </w:t>
-      </w:r>
-      <w:proofErr w:type="spellStart"/>
-      <w:r>
-        <w:t>eFTP</w:t>
-      </w:r>
-      <w:proofErr w:type="spellEnd"/>
-      <w:r>
-        <w:t xml:space="preserve"> site</w:t>
+        <w:t xml:space="preserve"> will not be on the eFTP site</w:t>
       </w:r>
     </w:p>
     <w:p>
@@ -4922,15 +4656,7 @@
         <w:t xml:space="preserve"> to the following location: </w:t>
       </w:r>
       <w:r>
-        <w:t xml:space="preserve">R:\State Surveillance\SF County </w:t>
-      </w:r>
-      <w:proofErr w:type="spellStart"/>
-      <w:r>
-        <w:t>eFTP</w:t>
-      </w:r>
-      <w:proofErr w:type="spellEnd"/>
-      <w:r>
-        <w:t xml:space="preserve"> Data</w:t>
+        <w:t>R:\State Surveillance\SF County eFTP Data</w:t>
       </w:r>
       <w:r>
         <w:t xml:space="preserve">, using the following naming convention: </w:t>
@@ -4945,23 +4671,7 @@
         <w:t>.sas7bdat</w:t>
       </w:r>
       <w:r>
-        <w:t xml:space="preserve">, where mm = two digit month; </w:t>
-      </w:r>
-      <w:proofErr w:type="spellStart"/>
-      <w:r>
-        <w:t>dd</w:t>
-      </w:r>
-      <w:proofErr w:type="spellEnd"/>
-      <w:r>
-        <w:t xml:space="preserve"> = two digit day; </w:t>
-      </w:r>
-      <w:proofErr w:type="spellStart"/>
-      <w:r>
-        <w:t>yyyy</w:t>
-      </w:r>
-      <w:proofErr w:type="spellEnd"/>
-      <w:r>
-        <w:t xml:space="preserve"> = four digit year</w:t>
+        <w:t>, where mm = two digit month; dd = two digit day; yyyy = four digit year</w:t>
       </w:r>
     </w:p>
     <w:p>
@@ -5041,15 +4751,7 @@
     <w:p/>
     <w:p>
       <w:r>
-        <w:t xml:space="preserve">Note:  If your username and password for the </w:t>
-      </w:r>
-      <w:proofErr w:type="spellStart"/>
-      <w:r>
-        <w:t>eFTP</w:t>
-      </w:r>
-      <w:proofErr w:type="spellEnd"/>
-      <w:r>
-        <w:t xml:space="preserve"> site does not work and the online “forgot password”</w:t>
+        <w:t>Note:  If your username and password for the eFTP site does not work and the online “forgot password”</w:t>
       </w:r>
       <w:r>
         <w:t xml:space="preserve"> reset also does not work, then</w:t>
@@ -5061,15 +4763,7 @@
         <w:t>e</w:t>
       </w:r>
       <w:r>
-        <w:t xml:space="preserve">mail Van </w:t>
-      </w:r>
-      <w:proofErr w:type="spellStart"/>
-      <w:r>
-        <w:t>Randon</w:t>
-      </w:r>
-      <w:proofErr w:type="spellEnd"/>
-      <w:r>
-        <w:t xml:space="preserve"> (</w:t>
+        <w:t>mail Van Randon (</w:t>
       </w:r>
       <w:hyperlink r:id="rId20" w:history="1">
         <w:r>
@@ -5103,15 +4797,7 @@
       <w:bookmarkStart w:id="36" w:name="_Toc389921341"/>
       <w:r>
         <w:lastRenderedPageBreak/>
-        <w:t xml:space="preserve">Step 5: Update </w:t>
-      </w:r>
-      <w:proofErr w:type="spellStart"/>
-      <w:r>
-        <w:t>EpiInfo</w:t>
-      </w:r>
-      <w:proofErr w:type="spellEnd"/>
-      <w:r>
-        <w:t xml:space="preserve"> Dataset (Optional)</w:t>
+        <w:t>Step 5: Update EpiInfo Dataset (Optional)</w:t>
       </w:r>
       <w:bookmarkEnd w:id="35"/>
       <w:bookmarkEnd w:id="36"/>
@@ -5188,38 +4874,27 @@
     </w:p>
     <w:p>
       <w:r>
-        <w:t xml:space="preserve">Add any data from loose CMRs to the </w:t>
-      </w:r>
-      <w:proofErr w:type="spellStart"/>
-      <w:r>
-        <w:t>EpiI</w:t>
-      </w:r>
-      <w:bookmarkStart w:id="37" w:name="_GoBack"/>
-      <w:bookmarkEnd w:id="37"/>
-      <w:r>
-        <w:t>nfo</w:t>
-      </w:r>
-      <w:proofErr w:type="spellEnd"/>
-      <w:r>
-        <w:t xml:space="preserve"> file above.  However, there should be no further CMRs to enter.  Therefore, if no additional Hepatitis C CMRs have been added to the </w:t>
-      </w:r>
-      <w:proofErr w:type="spellStart"/>
-      <w:r>
-        <w:t>EpiInfo</w:t>
-      </w:r>
-      <w:proofErr w:type="spellEnd"/>
-      <w:r>
-        <w:t xml:space="preserve"> there is no need to complete this step</w:t>
+        <w:t xml:space="preserve">Add any data from loose CMRs to the EpiInfo file above.  </w:t>
+      </w:r>
+      <w:r>
+        <w:t xml:space="preserve">However, </w:t>
+      </w:r>
+      <w:r>
+        <w:t xml:space="preserve">the </w:t>
+      </w:r>
+      <w:r>
+        <w:t>EpiInfo dataset is a one time addition that should be included in the 2013 data as it was not added in the 2012 update.  But after 2013 update it should not be needed any longer</w:t>
       </w:r>
     </w:p>
     <w:p/>
     <w:p/>
+    <w:p/>
     <w:p>
       <w:pPr>
         <w:pStyle w:val="Heading2"/>
       </w:pPr>
-      <w:bookmarkStart w:id="38" w:name="_Toc331494018"/>
-      <w:bookmarkStart w:id="39" w:name="_Toc389921342"/>
+      <w:bookmarkStart w:id="37" w:name="_Toc331494018"/>
+      <w:bookmarkStart w:id="38" w:name="_Toc389921342"/>
       <w:r>
         <w:t xml:space="preserve">Step </w:t>
       </w:r>
@@ -5229,40 +4904,35 @@
       <w:r>
         <w:t xml:space="preserve">: </w:t>
       </w:r>
+      <w:bookmarkEnd w:id="37"/>
+      <w:r>
+        <w:t xml:space="preserve">Run </w:t>
+      </w:r>
+      <w:r>
+        <w:t>Prepar</w:t>
+      </w:r>
+      <w:r>
+        <w:t>a</w:t>
+      </w:r>
+      <w:r>
+        <w:t xml:space="preserve">tion Codes </w:t>
+      </w:r>
+      <w:r>
+        <w:t>01 Standard_</w:t>
+      </w:r>
+      <w:r>
+        <w:t>Header</w:t>
+      </w:r>
+      <w:r>
+        <w:t xml:space="preserve"> SAS </w:t>
+      </w:r>
+      <w:r>
+        <w:t>c</w:t>
+      </w:r>
+      <w:r>
+        <w:t>ode</w:t>
+      </w:r>
       <w:bookmarkEnd w:id="38"/>
-      <w:r>
-        <w:t xml:space="preserve">Run </w:t>
-      </w:r>
-      <w:r>
-        <w:t>Prepar</w:t>
-      </w:r>
-      <w:r>
-        <w:t>a</w:t>
-      </w:r>
-      <w:r>
-        <w:t xml:space="preserve">tion Codes </w:t>
-      </w:r>
-      <w:r>
-        <w:t xml:space="preserve">01 </w:t>
-      </w:r>
-      <w:proofErr w:type="spellStart"/>
-      <w:r>
-        <w:t>Standard_</w:t>
-      </w:r>
-      <w:r>
-        <w:t>Header</w:t>
-      </w:r>
-      <w:proofErr w:type="spellEnd"/>
-      <w:r>
-        <w:t xml:space="preserve"> SAS </w:t>
-      </w:r>
-      <w:r>
-        <w:t>c</w:t>
-      </w:r>
-      <w:r>
-        <w:t>ode</w:t>
-      </w:r>
-      <w:bookmarkEnd w:id="39"/>
     </w:p>
     <w:p>
       <w:pPr>
@@ -5304,42 +4974,22 @@
         </w:rPr>
       </w:pPr>
       <w:r>
-        <w:t>R:\State Surveillance\Chronic HCV Registry\</w:t>
-      </w:r>
-      <w:proofErr w:type="spellStart"/>
-      <w:r>
-        <w:t>HCVRegistryPrep</w:t>
-      </w:r>
-      <w:proofErr w:type="spellEnd"/>
-      <w:r>
-        <w:t xml:space="preserve">\01 Standard </w:t>
-      </w:r>
-      <w:proofErr w:type="spellStart"/>
-      <w:r>
-        <w:t>Header.sas</w:t>
-      </w:r>
-      <w:proofErr w:type="spellEnd"/>
+        <w:t>R:\State Surveillance\Chronic HCV Registry\HCVRegistryPrep</w:t>
+      </w:r>
+      <w:r>
+        <w:t>\01 Standard Header.sas</w:t>
+      </w:r>
     </w:p>
     <w:p>
       <w:pPr>
         <w:keepNext/>
       </w:pPr>
       <w:r>
-        <w:t>R:\State Surveillance\Chronic HCV Registry\</w:t>
-      </w:r>
-      <w:proofErr w:type="spellStart"/>
-      <w:r>
-        <w:t>HCVRegistryPrep</w:t>
-      </w:r>
-      <w:proofErr w:type="spellEnd"/>
-      <w:r>
-        <w:t xml:space="preserve">\01A </w:t>
-      </w:r>
-      <w:proofErr w:type="spellStart"/>
-      <w:r>
-        <w:t>Macros.sas</w:t>
-      </w:r>
-      <w:proofErr w:type="spellEnd"/>
+        <w:t>R:\State Surveillance\Chronic HCV Registry\HCVRegistryPrep</w:t>
+      </w:r>
+      <w:r>
+        <w:t>\01A Macros.sas</w:t>
+      </w:r>
     </w:p>
     <w:p>
       <w:pPr>
@@ -5398,8 +5048,8 @@
       <w:pPr>
         <w:pStyle w:val="Heading2"/>
       </w:pPr>
-      <w:bookmarkStart w:id="40" w:name="_Toc389921343"/>
-      <w:bookmarkStart w:id="41" w:name="_Toc331494019"/>
+      <w:bookmarkStart w:id="39" w:name="_Toc389921343"/>
+      <w:bookmarkStart w:id="40" w:name="_Toc331494019"/>
       <w:r>
         <w:t xml:space="preserve">Step </w:t>
       </w:r>
@@ -5415,7 +5065,7 @@
       <w:r>
         <w:t>02 Quest Lab Dataset Creation SAS code</w:t>
       </w:r>
-      <w:bookmarkEnd w:id="40"/>
+      <w:bookmarkEnd w:id="39"/>
     </w:p>
     <w:p>
       <w:pPr>
@@ -5454,21 +5104,11 @@
         <w:keepNext/>
       </w:pPr>
       <w:r>
-        <w:t>R:\State Surveillance\Chronic HCV Registry\</w:t>
-      </w:r>
-      <w:proofErr w:type="spellStart"/>
-      <w:r>
-        <w:t>HCVRegistryPrep</w:t>
-      </w:r>
-      <w:proofErr w:type="spellEnd"/>
-      <w:r>
-        <w:t xml:space="preserve">\02 Quest Lab Dataset </w:t>
-      </w:r>
-      <w:proofErr w:type="spellStart"/>
-      <w:r>
-        <w:t>Creation.sas</w:t>
-      </w:r>
-      <w:proofErr w:type="spellEnd"/>
+        <w:t>R:\State Surveillance\Chronic HCV Registry\HCVRegistryPrep</w:t>
+      </w:r>
+      <w:r>
+        <w:t>\02 Quest Lab Dataset Creation.sas</w:t>
+      </w:r>
     </w:p>
     <w:p>
       <w:pPr>
@@ -5677,13 +5317,8 @@
       <w:r>
         <w:tab/>
       </w:r>
-      <w:proofErr w:type="gramStart"/>
-      <w:r>
-        <w:t>n</w:t>
-      </w:r>
-      <w:proofErr w:type="gramEnd"/>
-      <w:r>
-        <w:t xml:space="preserve"> </w:t>
+      <w:r>
+        <w:t xml:space="preserve">n </w:t>
       </w:r>
       <w:r>
         <w:t>should reflect the previous year</w:t>
@@ -5724,7 +5359,7 @@
       <w:pPr>
         <w:pStyle w:val="Heading2"/>
       </w:pPr>
-      <w:bookmarkStart w:id="42" w:name="_Toc389921344"/>
+      <w:bookmarkStart w:id="41" w:name="_Toc389921344"/>
       <w:r>
         <w:t xml:space="preserve">Step </w:t>
       </w:r>
@@ -5743,7 +5378,7 @@
       <w:r>
         <w:t>CalREDIE Dataset Creation SAS code</w:t>
       </w:r>
-      <w:bookmarkEnd w:id="42"/>
+      <w:bookmarkEnd w:id="41"/>
     </w:p>
     <w:p>
       <w:pPr>
@@ -5765,6 +5400,7 @@
           <w:b/>
           <w:i/>
         </w:rPr>
+        <w:lastRenderedPageBreak/>
         <w:t>File Location</w:t>
       </w:r>
       <w:r>
@@ -5777,22 +5413,11 @@
     </w:p>
     <w:p>
       <w:r>
-        <w:lastRenderedPageBreak/>
-        <w:t>R:\State Surveillance\Chronic HCV Registry\</w:t>
-      </w:r>
-      <w:proofErr w:type="spellStart"/>
-      <w:r>
-        <w:t>HCVRegistryPrep</w:t>
-      </w:r>
-      <w:proofErr w:type="spellEnd"/>
-      <w:r>
-        <w:t xml:space="preserve">\02b_CalREDIE Dataset </w:t>
-      </w:r>
-      <w:proofErr w:type="spellStart"/>
-      <w:r>
-        <w:t>Creation.sas</w:t>
-      </w:r>
-      <w:proofErr w:type="spellEnd"/>
+        <w:t>R:\State Surveillance\Chronic HCV Registry\HCVRegistryPrep</w:t>
+      </w:r>
+      <w:r>
+        <w:t>\02b_CalREDIE Dataset Creation.sas</w:t>
+      </w:r>
     </w:p>
     <w:p/>
     <w:p>
@@ -6102,13 +5727,8 @@
       <w:r>
         <w:tab/>
       </w:r>
-      <w:proofErr w:type="gramStart"/>
-      <w:r>
-        <w:t>n</w:t>
-      </w:r>
-      <w:proofErr w:type="gramEnd"/>
-      <w:r>
-        <w:t xml:space="preserve"> should reflect the previous year and m should reflect the current year.</w:t>
+      <w:r>
+        <w:t>n should reflect the previous year and m should reflect the current year.</w:t>
       </w:r>
     </w:p>
     <w:p>
@@ -6134,7 +5754,7 @@
       <w:pPr>
         <w:pStyle w:val="Heading2"/>
       </w:pPr>
-      <w:bookmarkStart w:id="43" w:name="_Toc389921345"/>
+      <w:bookmarkStart w:id="42" w:name="_Toc389921345"/>
       <w:r>
         <w:t xml:space="preserve">Step </w:t>
       </w:r>
@@ -6150,7 +5770,7 @@
       <w:r>
         <w:t>_AVSS Dataset Creation SAS code</w:t>
       </w:r>
-      <w:bookmarkEnd w:id="43"/>
+      <w:bookmarkEnd w:id="42"/>
     </w:p>
     <w:p>
       <w:pPr>
@@ -6187,21 +5807,11 @@
         <w:keepNext/>
       </w:pPr>
       <w:r>
-        <w:t>R:\State Surveillance\Chronic HCV Registry\</w:t>
-      </w:r>
-      <w:proofErr w:type="spellStart"/>
-      <w:r>
-        <w:t>HCVRegistryPrep</w:t>
-      </w:r>
-      <w:proofErr w:type="spellEnd"/>
-      <w:r>
-        <w:t xml:space="preserve">\02c_AVSS Dataset </w:t>
-      </w:r>
-      <w:proofErr w:type="spellStart"/>
-      <w:r>
-        <w:t>Creation.sas</w:t>
-      </w:r>
-      <w:proofErr w:type="spellEnd"/>
+        <w:t>R:\State Surveillance\Chronic HCV Registry\HCVRegistryPrep</w:t>
+      </w:r>
+      <w:r>
+        <w:t>\02c_AVSS Dataset Creation.sas</w:t>
+      </w:r>
     </w:p>
     <w:p/>
     <w:p/>
@@ -6365,7 +5975,7 @@
       <w:pPr>
         <w:pStyle w:val="Heading2"/>
       </w:pPr>
-      <w:bookmarkStart w:id="44" w:name="_Toc389921346"/>
+      <w:bookmarkStart w:id="43" w:name="_Toc389921346"/>
       <w:r>
         <w:t xml:space="preserve">Step </w:t>
       </w:r>
@@ -6387,7 +5997,7 @@
       <w:r>
         <w:t xml:space="preserve"> Dataset Creation SAS code</w:t>
       </w:r>
-      <w:bookmarkEnd w:id="44"/>
+      <w:bookmarkEnd w:id="43"/>
     </w:p>
     <w:p>
       <w:pPr>
@@ -6418,21 +6028,11 @@
         <w:keepNext/>
       </w:pPr>
       <w:r>
-        <w:t>R:\State Surveillance\Chronic HCV Registry\</w:t>
-      </w:r>
-      <w:proofErr w:type="spellStart"/>
-      <w:r>
-        <w:t>HCVRegistryPrep</w:t>
-      </w:r>
-      <w:proofErr w:type="spellEnd"/>
-      <w:r>
-        <w:t xml:space="preserve">\02d_SFeFTP Dataset </w:t>
-      </w:r>
-      <w:proofErr w:type="spellStart"/>
-      <w:r>
-        <w:t>Creation.sas</w:t>
-      </w:r>
-      <w:proofErr w:type="spellEnd"/>
+        <w:t>R:\State Surveillance\Chronic HCV Registry\HCVRegistryPrep</w:t>
+      </w:r>
+      <w:r>
+        <w:t>\02d_SFeFTP Dataset Creation.sas</w:t>
+      </w:r>
     </w:p>
     <w:p/>
     <w:p>
@@ -6730,17 +6330,9 @@
       <w:pPr>
         <w:pStyle w:val="Heading2"/>
       </w:pPr>
-      <w:bookmarkStart w:id="45" w:name="_Toc389921347"/>
-      <w:r>
-        <w:t xml:space="preserve">Step 11: Run 02e_EpiInfo </w:t>
-      </w:r>
-      <w:proofErr w:type="spellStart"/>
-      <w:r>
-        <w:t>Datasource</w:t>
-      </w:r>
-      <w:proofErr w:type="spellEnd"/>
-      <w:r>
-        <w:t xml:space="preserve"> Creation SAS </w:t>
+      <w:bookmarkStart w:id="44" w:name="_Toc389921347"/>
+      <w:r>
+        <w:t xml:space="preserve">Step 11: Run 02e_EpiInfo Datasource Creation SAS </w:t>
       </w:r>
       <w:r>
         <w:t>c</w:t>
@@ -6751,7 +6343,7 @@
       <w:r>
         <w:t xml:space="preserve"> (Optional)</w:t>
       </w:r>
-      <w:bookmarkEnd w:id="45"/>
+      <w:bookmarkEnd w:id="44"/>
     </w:p>
     <w:p>
       <w:pPr>
@@ -6782,21 +6374,11 @@
         <w:keepNext/>
       </w:pPr>
       <w:r>
-        <w:t>R:\State Surveillance\Chronic HCV Registry\</w:t>
-      </w:r>
-      <w:proofErr w:type="spellStart"/>
-      <w:r>
-        <w:t>HCVRegistryPrep</w:t>
-      </w:r>
-      <w:proofErr w:type="spellEnd"/>
-      <w:r>
-        <w:t xml:space="preserve">\02e_EpiInfo Dataset </w:t>
-      </w:r>
-      <w:proofErr w:type="spellStart"/>
-      <w:r>
-        <w:t>Creation.sas</w:t>
-      </w:r>
-      <w:proofErr w:type="spellEnd"/>
+        <w:t>R:\State Surveillance\Chronic HCV Registry\HCVRegistryPrep</w:t>
+      </w:r>
+      <w:r>
+        <w:t>\02e_EpiInfo Dataset Creation.sas</w:t>
+      </w:r>
     </w:p>
     <w:p>
       <w:pPr>
@@ -6823,7 +6405,15 @@
         <w:t>Run the above program</w:t>
       </w:r>
       <w:r>
-        <w:t>.  If Step 5 was not needed, then do not run this code.</w:t>
+        <w:t xml:space="preserve">.  If Step 5 was </w:t>
+      </w:r>
+      <w:r>
+        <w:t xml:space="preserve">needed, then </w:t>
+      </w:r>
+      <w:bookmarkStart w:id="45" w:name="_GoBack"/>
+      <w:bookmarkEnd w:id="45"/>
+      <w:r>
+        <w:t>run this code.</w:t>
       </w:r>
     </w:p>
     <w:p/>
@@ -6841,7 +6431,7 @@
       <w:r>
         <w:t xml:space="preserve">: </w:t>
       </w:r>
-      <w:bookmarkEnd w:id="41"/>
+      <w:bookmarkEnd w:id="40"/>
       <w:r>
         <w:t>Run</w:t>
       </w:r>
@@ -6903,29 +6493,11 @@
         <w:keepNext/>
       </w:pPr>
       <w:r>
-        <w:t>R:\State Surveillance\Chronic HCV Registry\</w:t>
-      </w:r>
-      <w:proofErr w:type="spellStart"/>
-      <w:r>
-        <w:t>HCVRegistryPrep</w:t>
-      </w:r>
-      <w:proofErr w:type="spellEnd"/>
-      <w:r>
-        <w:t xml:space="preserve">\03 </w:t>
-      </w:r>
-      <w:proofErr w:type="spellStart"/>
-      <w:r>
-        <w:t>Datasource</w:t>
-      </w:r>
-      <w:proofErr w:type="spellEnd"/>
-      <w:r>
-        <w:t xml:space="preserve"> </w:t>
-      </w:r>
-      <w:proofErr w:type="spellStart"/>
-      <w:r>
-        <w:t>Preparation.sas</w:t>
-      </w:r>
-      <w:proofErr w:type="spellEnd"/>
+        <w:t>R:\State Surveillance\Chronic HCV Registry\HCVRegistryPrep</w:t>
+      </w:r>
+      <w:r>
+        <w:t>\03 Datasource Preparation.sas</w:t>
+      </w:r>
     </w:p>
     <w:p>
       <w:pPr>
@@ -6935,21 +6507,11 @@
         <w:t>R</w:t>
       </w:r>
       <w:r>
-        <w:t>:\State Surveillance\Chronic HCV Registry\</w:t>
-      </w:r>
-      <w:proofErr w:type="spellStart"/>
-      <w:r>
-        <w:t>HCVRegistryPrep</w:t>
-      </w:r>
-      <w:proofErr w:type="spellEnd"/>
-      <w:r>
-        <w:t xml:space="preserve">\04 Prison </w:t>
-      </w:r>
-      <w:proofErr w:type="spellStart"/>
-      <w:r>
-        <w:t>Macro.sas</w:t>
-      </w:r>
-      <w:proofErr w:type="spellEnd"/>
+        <w:t>:\State Surveillance\Chronic HCV Registry\HCVRegistryPrep</w:t>
+      </w:r>
+      <w:r>
+        <w:t>\04 Prison Macro.sas</w:t>
+      </w:r>
     </w:p>
     <w:p>
       <w:pPr>
@@ -6959,21 +6521,11 @@
         <w:t>R</w:t>
       </w:r>
       <w:r>
-        <w:t>:\State Surveillance\Chronic HCV Registry\</w:t>
-      </w:r>
-      <w:proofErr w:type="spellStart"/>
-      <w:r>
-        <w:t>HCVRegistryPrep</w:t>
-      </w:r>
-      <w:proofErr w:type="spellEnd"/>
-      <w:r>
-        <w:t xml:space="preserve">\05 </w:t>
-      </w:r>
-      <w:proofErr w:type="spellStart"/>
-      <w:r>
-        <w:t>Merging.sas</w:t>
-      </w:r>
-      <w:proofErr w:type="spellEnd"/>
+        <w:t>:\State Surveillance\Chronic HCV Registry\HCVRegistryPrep</w:t>
+      </w:r>
+      <w:r>
+        <w:t>\05 Merging.sas</w:t>
+      </w:r>
     </w:p>
     <w:p>
       <w:pPr>
@@ -6983,21 +6535,11 @@
         <w:t>R</w:t>
       </w:r>
       <w:r>
-        <w:t>:\State Surveillance\Chronic HCV Registry\</w:t>
-      </w:r>
-      <w:proofErr w:type="spellStart"/>
-      <w:r>
-        <w:t>HCVRegistryPrep</w:t>
-      </w:r>
-      <w:proofErr w:type="spellEnd"/>
-      <w:r>
-        <w:t xml:space="preserve">\06 Matched </w:t>
-      </w:r>
-      <w:proofErr w:type="spellStart"/>
-      <w:r>
-        <w:t>Pairs.sas</w:t>
-      </w:r>
-      <w:proofErr w:type="spellEnd"/>
+        <w:t>:\State Surveillance\Chronic HCV Registry\HCVRegistryPrep</w:t>
+      </w:r>
+      <w:r>
+        <w:t>\06 Matched Pairs.sas</w:t>
+      </w:r>
     </w:p>
     <w:p>
       <w:pPr>
@@ -7031,15 +6573,7 @@
         </w:numPr>
       </w:pPr>
       <w:r>
-        <w:t xml:space="preserve">03 </w:t>
-      </w:r>
-      <w:proofErr w:type="spellStart"/>
-      <w:r>
-        <w:t>Datasource</w:t>
-      </w:r>
-      <w:proofErr w:type="spellEnd"/>
-      <w:r>
-        <w:t xml:space="preserve"> Preparation</w:t>
+        <w:t>03 Datasource Preparation</w:t>
       </w:r>
     </w:p>
     <w:p>
@@ -7048,7 +6582,13 @@
         <w:keepNext/>
       </w:pPr>
       <w:r>
-        <w:t>If Step 5 was not needed then do not create set007</w:t>
+        <w:t xml:space="preserve">If Step 5 was </w:t>
+      </w:r>
+      <w:r>
+        <w:t xml:space="preserve">needed then </w:t>
+      </w:r>
+      <w:r>
+        <w:t>create set007</w:t>
       </w:r>
     </w:p>
     <w:p>
@@ -7152,21 +6692,11 @@
         <w:t>R</w:t>
       </w:r>
       <w:r>
-        <w:t>:\State Surveillance\Chronic HCV Registry\</w:t>
-      </w:r>
-      <w:proofErr w:type="spellStart"/>
-      <w:r>
-        <w:t>HCVRegistryPrep</w:t>
-      </w:r>
-      <w:proofErr w:type="spellEnd"/>
-      <w:r>
-        <w:t xml:space="preserve">\06 Matched </w:t>
-      </w:r>
-      <w:proofErr w:type="spellStart"/>
-      <w:r>
-        <w:t>Pairs.sas</w:t>
-      </w:r>
-      <w:proofErr w:type="spellEnd"/>
+        <w:t>:\State Surveillance\Chronic HCV Registry\HCVRegistryPrep</w:t>
+      </w:r>
+      <w:r>
+        <w:t>\06 Matched Pairs.sas</w:t>
+      </w:r>
     </w:p>
     <w:p>
       <w:pPr>
@@ -7251,19 +6781,11 @@
           <w:b/>
         </w:rPr>
       </w:pPr>
-      <w:proofErr w:type="gramStart"/>
       <w:r>
         <w:rPr>
           <w:b/>
         </w:rPr>
-        <w:t>Chart 1.</w:t>
-      </w:r>
-      <w:proofErr w:type="gramEnd"/>
-      <w:r>
-        <w:rPr>
-          <w:b/>
-        </w:rPr>
-        <w:t xml:space="preserve"> Printout of SAS Graph is Program, “06 Matched Pairs”</w:t>
+        <w:t>Chart 1. Printout of SAS Graph is Program, “06 Matched Pairs”</w:t>
       </w:r>
     </w:p>
     <w:p>
@@ -8238,42 +7760,22 @@
         <w:t>R</w:t>
       </w:r>
       <w:r>
-        <w:t>:\State Surveillance\Chronic HCV Registry\</w:t>
-      </w:r>
-      <w:proofErr w:type="spellStart"/>
-      <w:r>
-        <w:t>HCVRegistryPrep</w:t>
-      </w:r>
-      <w:proofErr w:type="spellEnd"/>
-      <w:r>
-        <w:t xml:space="preserve">\07 </w:t>
-      </w:r>
-      <w:proofErr w:type="spellStart"/>
-      <w:r>
-        <w:t>Deduplication.sas</w:t>
-      </w:r>
-      <w:proofErr w:type="spellEnd"/>
+        <w:t>:\State Surveillance\Chronic HCV Registry\HCVRegistryPrep</w:t>
+      </w:r>
+      <w:r>
+        <w:t>\07 Deduplication.sas</w:t>
+      </w:r>
     </w:p>
     <w:p>
       <w:r>
         <w:t>R</w:t>
       </w:r>
       <w:r>
-        <w:t>:\State Surveillance\Chronic HCV Registry\</w:t>
-      </w:r>
-      <w:proofErr w:type="spellStart"/>
-      <w:r>
-        <w:t>HCVRegistryPrep</w:t>
-      </w:r>
-      <w:proofErr w:type="spellEnd"/>
-      <w:r>
-        <w:t xml:space="preserve">\08 Final </w:t>
-      </w:r>
-      <w:proofErr w:type="spellStart"/>
-      <w:r>
-        <w:t>Steps.sas</w:t>
-      </w:r>
-      <w:proofErr w:type="spellEnd"/>
+        <w:t>:\State Surveillance\Chronic HCV Registry\HCVRegistryPrep</w:t>
+      </w:r>
+      <w:r>
+        <w:t>\08 Final Steps.sas</w:t>
+      </w:r>
     </w:p>
     <w:p>
       <w:pPr>
@@ -8542,14 +8044,9 @@
         </w:numPr>
       </w:pPr>
       <w:bookmarkStart w:id="102" w:name="_Toc389921352"/>
-      <w:proofErr w:type="gramStart"/>
       <w:r>
         <w:lastRenderedPageBreak/>
-        <w:t>Appendix A.</w:t>
-      </w:r>
-      <w:proofErr w:type="gramEnd"/>
-      <w:r>
-        <w:t xml:space="preserve">  Steps to Prep and Combine Source Data to Make Main01 and Main02</w:t>
+        <w:t>Appendix A.  Steps to Prep and Combine Source Data to Make Main01 and Main02</w:t>
       </w:r>
       <w:bookmarkEnd w:id="102"/>
       <w:r>
@@ -8704,21 +8201,12 @@
                                 <w:szCs w:val="20"/>
                               </w:rPr>
                             </w:pPr>
-                            <w:proofErr w:type="gramStart"/>
                             <w:r>
                               <w:rPr>
                                 <w:sz w:val="20"/>
                                 <w:szCs w:val="20"/>
                               </w:rPr>
-                              <w:t>old</w:t>
-                            </w:r>
-                            <w:proofErr w:type="gramEnd"/>
-                            <w:r>
-                              <w:rPr>
-                                <w:sz w:val="20"/>
-                                <w:szCs w:val="20"/>
-                              </w:rPr>
-                              <w:t xml:space="preserve"> main02</w:t>
+                              <w:t>old main02</w:t>
                             </w:r>
                           </w:p>
                         </w:txbxContent>
@@ -8952,7 +8440,6 @@
                                 <w:szCs w:val="20"/>
                               </w:rPr>
                             </w:pPr>
-                            <w:proofErr w:type="spellStart"/>
                             <w:r>
                               <w:rPr>
                                 <w:sz w:val="20"/>
@@ -8960,7 +8447,6 @@
                               </w:rPr>
                               <w:t>CalREDIE</w:t>
                             </w:r>
-                            <w:proofErr w:type="spellEnd"/>
                           </w:p>
                         </w:txbxContent>
                       </wps:txbx>
@@ -9071,7 +8557,6 @@
                                 <w:szCs w:val="20"/>
                               </w:rPr>
                             </w:pPr>
-                            <w:proofErr w:type="spellStart"/>
                             <w:r>
                               <w:rPr>
                                 <w:sz w:val="20"/>
@@ -9079,7 +8564,6 @@
                               </w:rPr>
                               <w:t>SFeFTP</w:t>
                             </w:r>
-                            <w:proofErr w:type="spellEnd"/>
                           </w:p>
                         </w:txbxContent>
                       </wps:txbx>
@@ -9308,21 +8792,12 @@
                                 <w:szCs w:val="20"/>
                               </w:rPr>
                             </w:pPr>
-                            <w:proofErr w:type="spellStart"/>
                             <w:r>
                               <w:rPr>
                                 <w:sz w:val="20"/>
                                 <w:szCs w:val="20"/>
                               </w:rPr>
-                              <w:t>EpiInfo</w:t>
-                            </w:r>
-                            <w:proofErr w:type="spellEnd"/>
-                            <w:r>
-                              <w:rPr>
-                                <w:sz w:val="20"/>
-                                <w:szCs w:val="20"/>
-                              </w:rPr>
-                              <w:t>*</w:t>
+                              <w:t>EpiInfo*</w:t>
                             </w:r>
                           </w:p>
                         </w:txbxContent>
@@ -10522,23 +9997,7 @@
                                 <w:sz w:val="22"/>
                                 <w:szCs w:val="22"/>
                               </w:rPr>
-                              <w:t xml:space="preserve">= datasets with 1 </w:t>
-                            </w:r>
-                            <w:proofErr w:type="spellStart"/>
-                            <w:r>
-                              <w:rPr>
-                                <w:sz w:val="22"/>
-                                <w:szCs w:val="22"/>
-                              </w:rPr>
-                              <w:t>year’s worth</w:t>
-                            </w:r>
-                            <w:proofErr w:type="spellEnd"/>
-                            <w:r>
-                              <w:rPr>
-                                <w:sz w:val="22"/>
-                                <w:szCs w:val="22"/>
-                              </w:rPr>
-                              <w:t xml:space="preserve"> of data</w:t>
+                              <w:t>= datasets with 1 year’s worth of data</w:t>
                             </w:r>
                           </w:p>
                         </w:txbxContent>
@@ -10801,7 +10260,6 @@
               </w:rPr>
               <w:t>R:\State Surveillance\Quest and Foundation Lab Reports\Lab Data\Quest Data, 2010 - Present\</w:t>
             </w:r>
-            <w:proofErr w:type="spellStart"/>
             <w:r>
               <w:rPr>
                 <w:sz w:val="20"/>
@@ -10809,7 +10267,6 @@
               </w:rPr>
               <w:t>yyyy</w:t>
             </w:r>
-            <w:proofErr w:type="spellEnd"/>
           </w:p>
         </w:tc>
       </w:tr>
@@ -10832,7 +10289,6 @@
                 <w:szCs w:val="20"/>
               </w:rPr>
             </w:pPr>
-            <w:proofErr w:type="spellStart"/>
             <w:r>
               <w:rPr>
                 <w:sz w:val="20"/>
@@ -10840,7 +10296,6 @@
               </w:rPr>
               <w:t>CalREDIE</w:t>
             </w:r>
-            <w:proofErr w:type="spellEnd"/>
           </w:p>
         </w:tc>
         <w:tc>
@@ -10866,62 +10321,21 @@
                 <w:sz w:val="20"/>
                 <w:szCs w:val="20"/>
               </w:rPr>
-              <w:t>R:\State Surveillance\</w:t>
-            </w:r>
-            <w:proofErr w:type="spellStart"/>
+              <w:t>R:\State Surveillance\CalREDIE\</w:t>
+            </w:r>
             <w:r>
               <w:rPr>
                 <w:sz w:val="20"/>
                 <w:szCs w:val="20"/>
               </w:rPr>
-              <w:t>CalREDIE</w:t>
-            </w:r>
-            <w:proofErr w:type="spellEnd"/>
+              <w:t>yyyy-(yyyy-1)</w:t>
+            </w:r>
             <w:r>
               <w:rPr>
                 <w:sz w:val="20"/>
                 <w:szCs w:val="20"/>
               </w:rPr>
-              <w:t>\</w:t>
-            </w:r>
-            <w:proofErr w:type="spellStart"/>
-            <w:r>
-              <w:rPr>
-                <w:sz w:val="20"/>
-                <w:szCs w:val="20"/>
-              </w:rPr>
-              <w:t>yyyy</w:t>
-            </w:r>
-            <w:proofErr w:type="spellEnd"/>
-            <w:r>
-              <w:rPr>
-                <w:sz w:val="20"/>
-                <w:szCs w:val="20"/>
-              </w:rPr>
-              <w:t>-(yyyy-1)</w:t>
-            </w:r>
-            <w:r>
-              <w:rPr>
-                <w:sz w:val="20"/>
-                <w:szCs w:val="20"/>
-              </w:rPr>
-              <w:t xml:space="preserve"> </w:t>
-            </w:r>
-            <w:proofErr w:type="spellStart"/>
-            <w:r>
-              <w:rPr>
-                <w:sz w:val="20"/>
-                <w:szCs w:val="20"/>
-              </w:rPr>
-              <w:t>Hep</w:t>
-            </w:r>
-            <w:proofErr w:type="spellEnd"/>
-            <w:r>
-              <w:rPr>
-                <w:sz w:val="20"/>
-                <w:szCs w:val="20"/>
-              </w:rPr>
-              <w:t xml:space="preserve"> C Data</w:t>
+              <w:t xml:space="preserve"> Hep C Data</w:t>
             </w:r>
           </w:p>
         </w:tc>
@@ -10984,55 +10398,7 @@
                 <w:sz w:val="20"/>
                 <w:szCs w:val="20"/>
               </w:rPr>
-              <w:t>ata\</w:t>
-            </w:r>
-            <w:proofErr w:type="spellStart"/>
-            <w:r>
-              <w:rPr>
-                <w:sz w:val="20"/>
-                <w:szCs w:val="20"/>
-              </w:rPr>
-              <w:t>Morb</w:t>
-            </w:r>
-            <w:proofErr w:type="spellEnd"/>
-            <w:r>
-              <w:rPr>
-                <w:sz w:val="20"/>
-                <w:szCs w:val="20"/>
-              </w:rPr>
-              <w:t>\</w:t>
-            </w:r>
-            <w:proofErr w:type="spellStart"/>
-            <w:r>
-              <w:rPr>
-                <w:sz w:val="20"/>
-                <w:szCs w:val="20"/>
-              </w:rPr>
-              <w:t>NonCalREDIE</w:t>
-            </w:r>
-            <w:proofErr w:type="spellEnd"/>
-            <w:r>
-              <w:rPr>
-                <w:sz w:val="20"/>
-                <w:szCs w:val="20"/>
-              </w:rPr>
-              <w:t xml:space="preserve"> Cumulative\</w:t>
-            </w:r>
-            <w:proofErr w:type="spellStart"/>
-            <w:r>
-              <w:rPr>
-                <w:sz w:val="20"/>
-                <w:szCs w:val="20"/>
-              </w:rPr>
-              <w:t>yyyy</w:t>
-            </w:r>
-            <w:proofErr w:type="spellEnd"/>
-            <w:r>
-              <w:rPr>
-                <w:sz w:val="20"/>
-                <w:szCs w:val="20"/>
-              </w:rPr>
-              <w:t>\nonCalREDIEcumul.sas7bdat</w:t>
+              <w:t>ata\Morb\NonCalREDIE Cumulative\yyyy\nonCalREDIEcumul.sas7bdat</w:t>
             </w:r>
           </w:p>
         </w:tc>
@@ -11056,7 +10422,6 @@
                 <w:szCs w:val="20"/>
               </w:rPr>
             </w:pPr>
-            <w:proofErr w:type="spellStart"/>
             <w:r>
               <w:rPr>
                 <w:sz w:val="20"/>
@@ -11064,7 +10429,6 @@
               </w:rPr>
               <w:t>SFeFTP</w:t>
             </w:r>
-            <w:proofErr w:type="spellEnd"/>
           </w:p>
         </w:tc>
         <w:tc>
@@ -11090,23 +10454,7 @@
                 <w:sz w:val="20"/>
                 <w:szCs w:val="20"/>
               </w:rPr>
-              <w:t xml:space="preserve">R:\State Surveillance\SF County </w:t>
-            </w:r>
-            <w:proofErr w:type="spellStart"/>
-            <w:r>
-              <w:rPr>
-                <w:sz w:val="20"/>
-                <w:szCs w:val="20"/>
-              </w:rPr>
-              <w:t>eFTP</w:t>
-            </w:r>
-            <w:proofErr w:type="spellEnd"/>
-            <w:r>
-              <w:rPr>
-                <w:sz w:val="20"/>
-                <w:szCs w:val="20"/>
-              </w:rPr>
-              <w:t xml:space="preserve"> Data</w:t>
+              <w:t>R:\State Surveillance\SF County eFTP Data</w:t>
             </w:r>
           </w:p>
         </w:tc>
@@ -11130,21 +10478,12 @@
                 <w:szCs w:val="20"/>
               </w:rPr>
             </w:pPr>
-            <w:proofErr w:type="spellStart"/>
             <w:r>
               <w:rPr>
                 <w:sz w:val="20"/>
                 <w:szCs w:val="20"/>
               </w:rPr>
-              <w:t>EpiInfo</w:t>
-            </w:r>
-            <w:proofErr w:type="spellEnd"/>
-            <w:r>
-              <w:rPr>
-                <w:sz w:val="20"/>
-                <w:szCs w:val="20"/>
-              </w:rPr>
-              <w:t>*</w:t>
+              <w:t>EpiInfo*</w:t>
             </w:r>
           </w:p>
         </w:tc>
@@ -11185,17 +10524,8 @@
                 <w:sz w:val="20"/>
                 <w:szCs w:val="20"/>
               </w:rPr>
-              <w:t>\</w:t>
-            </w:r>
-            <w:proofErr w:type="spellStart"/>
-            <w:r>
-              <w:rPr>
-                <w:sz w:val="20"/>
-                <w:szCs w:val="20"/>
-              </w:rPr>
-              <w:t>HEP_C.dbf</w:t>
-            </w:r>
-            <w:proofErr w:type="spellEnd"/>
+              <w:t>\HEP_C.dbf</w:t>
+            </w:r>
           </w:p>
         </w:tc>
       </w:tr>
@@ -11450,64 +10780,58 @@
           <w:sz w:val="20"/>
           <w:szCs w:val="20"/>
         </w:rPr>
-        <w:t xml:space="preserve">* </w:t>
-      </w:r>
-      <w:proofErr w:type="spellStart"/>
+        <w:t xml:space="preserve">* EpiInfo dataset </w:t>
+      </w:r>
       <w:r>
         <w:rPr>
           <w:sz w:val="20"/>
           <w:szCs w:val="20"/>
         </w:rPr>
-        <w:t>EpiInfo</w:t>
-      </w:r>
-      <w:proofErr w:type="spellEnd"/>
+        <w:t>is</w:t>
+      </w:r>
       <w:r>
         <w:rPr>
           <w:sz w:val="20"/>
           <w:szCs w:val="20"/>
         </w:rPr>
-        <w:t xml:space="preserve"> dataset was a </w:t>
-      </w:r>
-      <w:proofErr w:type="spellStart"/>
+        <w:t xml:space="preserve"> a one time addition </w:t>
+      </w:r>
       <w:r>
         <w:rPr>
           <w:sz w:val="20"/>
           <w:szCs w:val="20"/>
         </w:rPr>
-        <w:t>one time</w:t>
-      </w:r>
-      <w:proofErr w:type="spellEnd"/>
+        <w:t>that should be included in the 2013</w:t>
+      </w:r>
       <w:r>
         <w:rPr>
           <w:sz w:val="20"/>
           <w:szCs w:val="20"/>
         </w:rPr>
-        <w:t xml:space="preserve"> addition for the update with 2012 data and is not expected to be included any longer</w:t>
-      </w:r>
-    </w:p>
-    <w:p>
+        <w:t xml:space="preserve"> data</w:t>
+      </w:r>
       <w:r>
         <w:rPr>
           <w:sz w:val="20"/>
           <w:szCs w:val="20"/>
         </w:rPr>
-        <w:t>**</w:t>
-      </w:r>
-      <w:proofErr w:type="spellStart"/>
+        <w:t xml:space="preserve"> as it was not added in the 2012 update.  But after 2013 update it should not be needed </w:t>
+      </w:r>
       <w:r>
         <w:rPr>
           <w:sz w:val="20"/>
           <w:szCs w:val="20"/>
         </w:rPr>
-        <w:t>yyyy</w:t>
-      </w:r>
-      <w:proofErr w:type="spellEnd"/>
+        <w:t>any longer</w:t>
+      </w:r>
+    </w:p>
+    <w:p>
       <w:r>
         <w:rPr>
           <w:sz w:val="20"/>
           <w:szCs w:val="20"/>
         </w:rPr>
-        <w:t xml:space="preserve"> = current year, yyyy-1 = prior year</w:t>
+        <w:t>**yyyy = current year, yyyy-1 = prior year</w:t>
       </w:r>
       <w:r>
         <w:t xml:space="preserve"> </w:t>
@@ -11522,7 +10846,6 @@
         <w:pStyle w:val="Heading1"/>
       </w:pPr>
       <w:bookmarkStart w:id="103" w:name="_Toc389921353"/>
-      <w:proofErr w:type="gramStart"/>
       <w:r>
         <w:t xml:space="preserve">Appendix </w:t>
       </w:r>
@@ -11530,11 +10853,7 @@
         <w:t>B</w:t>
       </w:r>
       <w:r>
-        <w:t>.</w:t>
-      </w:r>
-      <w:proofErr w:type="gramEnd"/>
-      <w:r>
-        <w:t xml:space="preserve"> </w:t>
+        <w:t xml:space="preserve">. </w:t>
       </w:r>
       <w:r>
         <w:t xml:space="preserve"> </w:t>
@@ -11560,21 +10879,7 @@
         <w:rPr>
           <w:b/>
         </w:rPr>
-        <w:t xml:space="preserve">01 </w:t>
-      </w:r>
-      <w:proofErr w:type="spellStart"/>
-      <w:r>
-        <w:rPr>
-          <w:b/>
-        </w:rPr>
-        <w:t>Standard_Header</w:t>
-      </w:r>
-      <w:proofErr w:type="spellEnd"/>
-      <w:r>
-        <w:rPr>
-          <w:b/>
-        </w:rPr>
-        <w:t>:</w:t>
+        <w:t>01 Standard_Header:</w:t>
       </w:r>
       <w:r>
         <w:t xml:space="preserve">  This program assigns the directories and runs all of the formats</w:t>
@@ -11678,14 +10983,12 @@
         </w:rPr>
         <w:t xml:space="preserve"> </w:t>
       </w:r>
-      <w:proofErr w:type="spellStart"/>
       <w:r>
         <w:rPr>
           <w:b/>
         </w:rPr>
         <w:t>CalREDIE</w:t>
       </w:r>
-      <w:proofErr w:type="spellEnd"/>
       <w:r>
         <w:rPr>
           <w:b/>
@@ -11695,11 +10998,9 @@
       <w:r>
         <w:t xml:space="preserve"> This program reads in and formats the </w:t>
       </w:r>
-      <w:proofErr w:type="spellStart"/>
       <w:r>
         <w:t>CalREDIE</w:t>
       </w:r>
-      <w:proofErr w:type="spellEnd"/>
       <w:r>
         <w:t xml:space="preserve"> data</w:t>
       </w:r>
@@ -11752,13 +11053,8 @@
       <w:r>
         <w:t xml:space="preserve"> This program reads in and formats the </w:t>
       </w:r>
-      <w:proofErr w:type="spellStart"/>
-      <w:r>
-        <w:t>morbfile</w:t>
-      </w:r>
-      <w:proofErr w:type="spellEnd"/>
-      <w:r>
-        <w:t xml:space="preserve"> and AVSS laboratory (HCV and PCRHCV variables)</w:t>
+      <w:r>
+        <w:t>morbfile and AVSS laboratory (HCV and PCRHCV variables)</w:t>
       </w:r>
       <w:r>
         <w:t xml:space="preserve"> data</w:t>
@@ -11797,14 +11093,12 @@
         </w:rPr>
         <w:t xml:space="preserve"> </w:t>
       </w:r>
-      <w:proofErr w:type="spellStart"/>
       <w:r>
         <w:rPr>
           <w:b/>
         </w:rPr>
         <w:t>SFeFTP</w:t>
       </w:r>
-      <w:proofErr w:type="spellEnd"/>
       <w:r>
         <w:rPr>
           <w:b/>
@@ -11815,13 +11109,8 @@
         <w:t xml:space="preserve"> This program reads in and formats the </w:t>
       </w:r>
       <w:r>
-        <w:t xml:space="preserve">SF </w:t>
-      </w:r>
-      <w:proofErr w:type="spellStart"/>
-      <w:r>
-        <w:t>eFTP</w:t>
-      </w:r>
-      <w:proofErr w:type="spellEnd"/>
+        <w:t>SF eFTP</w:t>
+      </w:r>
       <w:r>
         <w:t xml:space="preserve"> data</w:t>
       </w:r>
@@ -11859,14 +11148,12 @@
         </w:rPr>
         <w:t xml:space="preserve"> </w:t>
       </w:r>
-      <w:proofErr w:type="spellStart"/>
       <w:r>
         <w:rPr>
           <w:b/>
         </w:rPr>
         <w:t>EpiInfo</w:t>
       </w:r>
-      <w:proofErr w:type="spellEnd"/>
       <w:r>
         <w:rPr>
           <w:b/>
@@ -11874,15 +11161,7 @@
         <w:t xml:space="preserve"> Dataset Creation:</w:t>
       </w:r>
       <w:r>
-        <w:t xml:space="preserve"> This program reads in and formats the CMRs that were entered into </w:t>
-      </w:r>
-      <w:proofErr w:type="spellStart"/>
-      <w:r>
-        <w:t>EpiInfo</w:t>
-      </w:r>
-      <w:proofErr w:type="spellEnd"/>
-      <w:r>
-        <w:t>.</w:t>
+        <w:t xml:space="preserve"> This program reads in and formats the CMRs that were entered into EpiInfo.</w:t>
       </w:r>
       <w:r>
         <w:t xml:space="preserve">  As no more CMRs are expected to be entered, this program is </w:t>
@@ -11903,21 +11182,7 @@
         <w:rPr>
           <w:b/>
         </w:rPr>
-        <w:t xml:space="preserve">03 </w:t>
-      </w:r>
-      <w:proofErr w:type="spellStart"/>
-      <w:r>
-        <w:rPr>
-          <w:b/>
-        </w:rPr>
-        <w:t>Datasource</w:t>
-      </w:r>
-      <w:proofErr w:type="spellEnd"/>
-      <w:r>
-        <w:rPr>
-          <w:b/>
-        </w:rPr>
-        <w:t xml:space="preserve"> Preparation:</w:t>
+        <w:t>03 Datasource Preparation:</w:t>
       </w:r>
       <w:r>
         <w:t xml:space="preserve">  This program revises and standardizes the code to </w:t>
@@ -11929,34 +11194,16 @@
         <w:t xml:space="preserve"> together (</w:t>
       </w:r>
       <w:r>
-        <w:t xml:space="preserve">Quest, </w:t>
-      </w:r>
-      <w:proofErr w:type="spellStart"/>
-      <w:r>
-        <w:t>CalREDIE</w:t>
-      </w:r>
-      <w:proofErr w:type="spellEnd"/>
+        <w:t xml:space="preserve">Quest, CalREDIE, </w:t>
+      </w:r>
+      <w:r>
+        <w:t>morbfile</w:t>
+      </w:r>
       <w:r>
         <w:t xml:space="preserve">, </w:t>
       </w:r>
-      <w:proofErr w:type="spellStart"/>
-      <w:r>
-        <w:t>morbfile</w:t>
-      </w:r>
-      <w:proofErr w:type="spellEnd"/>
-      <w:r>
-        <w:t xml:space="preserve">, </w:t>
-      </w:r>
-      <w:r>
-        <w:t xml:space="preserve">and SF </w:t>
-      </w:r>
-      <w:proofErr w:type="spellStart"/>
-      <w:r>
-        <w:t>eFTP</w:t>
-      </w:r>
-      <w:proofErr w:type="spellEnd"/>
-      <w:r>
-        <w:t>)</w:t>
+      <w:r>
+        <w:t>and SF eFTP)</w:t>
       </w:r>
       <w:r>
         <w:t>.</w:t>
@@ -12064,34 +11311,10 @@
         <w:t>This program c</w:t>
       </w:r>
       <w:r>
-        <w:t xml:space="preserve">reates matched pairs and “Linked Pairs” SAS datasets of cases to </w:t>
-      </w:r>
-      <w:proofErr w:type="spellStart"/>
-      <w:r>
-        <w:t>deduplicate</w:t>
-      </w:r>
-      <w:proofErr w:type="spellEnd"/>
-      <w:r>
-        <w:t xml:space="preserve"> in the next program. This program </w:t>
-      </w:r>
-      <w:r>
-        <w:t xml:space="preserve">applies scores to potential matched variables; </w:t>
-      </w:r>
-      <w:proofErr w:type="spellStart"/>
-      <w:r>
-        <w:t>Lastname</w:t>
-      </w:r>
-      <w:proofErr w:type="spellEnd"/>
-      <w:r>
-        <w:t xml:space="preserve">, </w:t>
-      </w:r>
-      <w:proofErr w:type="spellStart"/>
-      <w:r>
-        <w:t>Firstname</w:t>
-      </w:r>
-      <w:proofErr w:type="spellEnd"/>
-      <w:r>
-        <w:t>, Date of Birth, Social Security Number</w:t>
+        <w:t xml:space="preserve">reates matched pairs and “Linked Pairs” SAS datasets of cases to deduplicate in the next program. This program </w:t>
+      </w:r>
+      <w:r>
+        <w:t>applies scores to potential matched variables; Lastname, Firstname, Date of Birth, Social Security Number</w:t>
       </w:r>
       <w:r>
         <w:t>, Prison status, and geography</w:t>
@@ -12128,15 +11351,7 @@
         <w:t xml:space="preserve">reates a </w:t>
       </w:r>
       <w:r>
-        <w:t>“</w:t>
-      </w:r>
-      <w:proofErr w:type="spellStart"/>
-      <w:r>
-        <w:t>link_id</w:t>
-      </w:r>
-      <w:proofErr w:type="spellEnd"/>
-      <w:r>
-        <w:t xml:space="preserve">” variable that links matched pairs and finds the best value for the following variables: name, date of birth, </w:t>
+        <w:t xml:space="preserve">“link_id” variable that links matched pairs and finds the best value for the following variables: name, date of birth, </w:t>
       </w:r>
       <w:r>
         <w:t xml:space="preserve">date of death, </w:t>
@@ -12254,7 +11469,6 @@
       </w:pPr>
       <w:bookmarkStart w:id="104" w:name="_Toc331494025"/>
       <w:bookmarkStart w:id="105" w:name="_Toc389921354"/>
-      <w:proofErr w:type="gramStart"/>
       <w:r>
         <w:lastRenderedPageBreak/>
         <w:t xml:space="preserve">Appendix </w:t>
@@ -12263,11 +11477,7 @@
         <w:t>C</w:t>
       </w:r>
       <w:r>
-        <w:t>.</w:t>
-      </w:r>
-      <w:proofErr w:type="gramEnd"/>
-      <w:r>
-        <w:t xml:space="preserve">  Definition of Permanent Registry Datasets</w:t>
+        <w:t>.  Definition of Permanent Registry Datasets</w:t>
       </w:r>
       <w:bookmarkEnd w:id="104"/>
       <w:bookmarkEnd w:id="105"/>
@@ -12324,15 +11534,7 @@
         <w:t>C</w:t>
       </w:r>
       <w:r>
-        <w:t xml:space="preserve">V </w:t>
-      </w:r>
-      <w:proofErr w:type="spellStart"/>
-      <w:r>
-        <w:t>deduplicated</w:t>
-      </w:r>
-      <w:proofErr w:type="spellEnd"/>
-      <w:r>
-        <w:t xml:space="preserve"> person-level data. </w:t>
+        <w:t xml:space="preserve">V deduplicated person-level data. </w:t>
       </w:r>
       <w:r>
         <w:t xml:space="preserve">Each record represents an individual reported with </w:t>
@@ -12455,31 +11657,10 @@
         <w:t xml:space="preserve"> located here: </w:t>
       </w:r>
       <w:r>
-        <w:t>R:\State Surveillance\Chronic HCV Registry\</w:t>
-      </w:r>
-      <w:proofErr w:type="spellStart"/>
-      <w:r>
-        <w:t>HCVRegistryPrep</w:t>
-      </w:r>
-      <w:proofErr w:type="spellEnd"/>
-      <w:r>
-        <w:t>\</w:t>
-      </w:r>
-      <w:proofErr w:type="spellStart"/>
-      <w:r>
-        <w:t>Hep</w:t>
-      </w:r>
-      <w:proofErr w:type="spellEnd"/>
-      <w:r>
-        <w:t xml:space="preserve"> </w:t>
-      </w:r>
-      <w:proofErr w:type="spellStart"/>
-      <w:r>
-        <w:t>C_Data</w:t>
-      </w:r>
-      <w:proofErr w:type="spellEnd"/>
-      <w:r>
-        <w:t xml:space="preserve"> Dictionary.docx</w:t>
+        <w:t>R:\State Surveillance\Chronic HCV Registry\HCVRegistryPrep</w:t>
+      </w:r>
+      <w:r>
+        <w:t>\Hep C_Data Dictionary.docx</w:t>
       </w:r>
     </w:p>
     <w:sectPr>
@@ -12634,7 +11815,7 @@
         <w:sz w:val="16"/>
         <w:szCs w:val="16"/>
       </w:rPr>
-      <w:t>6/16/2014</w:t>
+      <w:t>6/20/2014</w:t>
     </w:r>
     <w:r>
       <w:rPr>
@@ -12679,7 +11860,7 @@
         <w:sz w:val="16"/>
         <w:szCs w:val="16"/>
       </w:rPr>
-      <w:t>10</w:t>
+      <w:t>8</w:t>
     </w:r>
     <w:r>
       <w:rPr>
@@ -12805,7 +11986,7 @@
         <w:sz w:val="16"/>
         <w:szCs w:val="16"/>
       </w:rPr>
-      <w:t>6/16/14</w:t>
+      <w:t>6/20/14</w:t>
     </w:r>
     <w:r>
       <w:rPr>
@@ -12981,7 +12162,7 @@
         <w:sz w:val="16"/>
         <w:szCs w:val="16"/>
       </w:rPr>
-      <w:t>6/16/2014</w:t>
+      <w:t>6/20/2014</w:t>
     </w:r>
     <w:r>
       <w:rPr>
@@ -13104,7 +12285,7 @@
         <w:sz w:val="16"/>
         <w:szCs w:val="16"/>
       </w:rPr>
-      <w:t>6/16/2014</w:t>
+      <w:t>6/20/2014</w:t>
     </w:r>
     <w:r>
       <w:rPr>
@@ -18075,7 +17256,7 @@
 </file>
 
 <file path=customXml/itemProps2.xml><?xml version="1.0" encoding="utf-8"?>
-<ds:datastoreItem xmlns:ds="http://schemas.openxmlformats.org/officeDocument/2006/customXml" ds:itemID="{6E28FA65-7B97-437E-9EF8-D6B60D9FF5F6}">
+<ds:datastoreItem xmlns:ds="http://schemas.openxmlformats.org/officeDocument/2006/customXml" ds:itemID="{A15557A5-8735-4F2E-A122-3D36D205BD58}">
   <ds:schemaRefs>
     <ds:schemaRef ds:uri="http://schemas.openxmlformats.org/officeDocument/2006/bibliography"/>
   </ds:schemaRefs>

</xml_diff>